<commit_message>
page break was placed incorrectly and the pdf version of the files
</commit_message>
<xml_diff>
--- a/ZarodolgozatTeszteles.docx
+++ b/ZarodolgozatTeszteles.docx
@@ -387,7 +387,13 @@
     </w:p>
     <w:p>
       <w:r>
-        <w:t>A tesztelési folyamatok célja a webshop stabilitásának, funkcionalitásának és elhasználói élményének biztosítása, valamint az esetleges hibák és problémák azonosítása</w:t>
+        <w:t xml:space="preserve">A tesztelési folyamatok célja a webshop stabilitásának, funkcionalitásának és </w:t>
+      </w:r>
+      <w:r>
+        <w:t>f</w:t>
+      </w:r>
+      <w:r>
+        <w:t>elhasználói élményének biztosítása, valamint az esetleges hibák és problémák azonosítása</w:t>
       </w:r>
       <w:r>
         <w:t>.</w:t>
@@ -467,6 +473,47 @@
     </w:p>
     <w:p>
       <w:pPr>
+        <w:pStyle w:val="ListParagraph"/>
+        <w:ind w:left="1440"/>
+      </w:pPr>
+    </w:p>
+    <w:p>
+      <w:pPr>
+        <w:pStyle w:val="ListParagraph"/>
+        <w:numPr>
+          <w:ilvl w:val="0"/>
+          <w:numId w:val="1"/>
+        </w:numPr>
+      </w:pPr>
+      <w:r>
+        <w:t>Főoldal Teljesítményének Értékelése Lighthouse Segítségével</w:t>
+      </w:r>
+      <w:r>
+        <w:t>.</w:t>
+      </w:r>
+    </w:p>
+    <w:p>
+      <w:pPr>
+        <w:pStyle w:val="ListParagraph"/>
+        <w:numPr>
+          <w:ilvl w:val="0"/>
+          <w:numId w:val="1"/>
+        </w:numPr>
+      </w:pPr>
+      <w:r>
+        <w:t>Felhasználói Interakciók Tesztelése CommentForm Komponenssel Jest Használatával</w:t>
+      </w:r>
+      <w:r>
+        <w:t>.</w:t>
+      </w:r>
+    </w:p>
+    <w:p>
+      <w:r>
+        <w:br w:type="page"/>
+      </w:r>
+    </w:p>
+    <w:p>
+      <w:pPr>
         <w:pStyle w:val="Heading1"/>
         <w:jc w:val="center"/>
         <w:rPr>
@@ -481,6 +528,7 @@
           <w:b/>
           <w:bCs/>
         </w:rPr>
+        <w:lastRenderedPageBreak/>
         <w:t>Unit tesztek a Backenden</w:t>
       </w:r>
     </w:p>
@@ -531,7 +579,7 @@
           <w14:ligatures w14:val="standardContextual"/>
         </w:rPr>
         <w:drawing>
-          <wp:inline distT="0" distB="0" distL="0" distR="0" wp14:anchorId="09031731" wp14:editId="70033D12">
+          <wp:inline distT="0" distB="0" distL="0" distR="0" wp14:anchorId="09031731" wp14:editId="08063693">
             <wp:extent cx="5760720" cy="3054985"/>
             <wp:effectExtent l="0" t="0" r="0" b="0"/>
             <wp:docPr id="937659032" name="Picture 7" descr="A screenshot of a computer&#10;&#10;Description automatically generated"/>
@@ -593,7 +641,6 @@
           <w:sz w:val="26"/>
           <w:szCs w:val="26"/>
         </w:rPr>
-        <w:lastRenderedPageBreak/>
         <w:t>GetCategory_ValidId_ReturnsCategory</w:t>
       </w:r>
     </w:p>
@@ -679,6 +726,7 @@
           <w:sz w:val="26"/>
           <w:szCs w:val="26"/>
         </w:rPr>
+        <w:lastRenderedPageBreak/>
         <w:t>CreateCategory_ValidCategory_ReturnsCategory</w:t>
       </w:r>
     </w:p>
@@ -737,7 +785,11 @@
         <w:t>A teszt célja annak ellenőrzése, hogy a CreateCategory metódus helyesen létrehoz-e egy új kategóriát és visszaadja-e azt a megfelelő módon. A teszt először létrehoz egy új kategóriát a "New Category" névvel. Ezután meghívjuk a CreateCategory metódust a létrehozott új kategóriával. Végül ellenőrizzük, hogy a visszakapott akció eredménye nem null, és hogy a létrehozott eredmény megfelelő típusú és tartalmú-e. Ezen belül ellenőrizzük, hogy a visszakapott kategória neve megegyezik-e az új kategória nevével.</w:t>
       </w:r>
     </w:p>
-    <w:p/>
+    <w:p>
+      <w:r>
+        <w:br w:type="page"/>
+      </w:r>
+    </w:p>
     <w:p>
       <w:pPr>
         <w:pStyle w:val="Heading3"/>
@@ -929,7 +981,7 @@
           <w14:ligatures w14:val="standardContextual"/>
         </w:rPr>
         <w:drawing>
-          <wp:inline distT="0" distB="0" distL="0" distR="0" wp14:anchorId="3BAF2FBB" wp14:editId="0ABBD049">
+          <wp:inline distT="0" distB="0" distL="0" distR="0" wp14:anchorId="3BAF2FBB" wp14:editId="48D3FFB9">
             <wp:extent cx="5760720" cy="3268980"/>
             <wp:effectExtent l="0" t="0" r="0" b="7620"/>
             <wp:docPr id="1044427974" name="Picture 1" descr="A screenshot of a computer&#10;&#10;Description automatically generated"/>
@@ -992,6 +1044,145 @@
         <w:t>Ez a Selenium Python szkript automatizálja a felhasználói felületen végzett műveleteket egy webalkalmazásban. A szkript feladata a felhasználó regisztrációs és bejelentkezési folyamatának szimulálása. Először inicializálja és maximalizálja az Edge böngészőt, majd elnavigál a megadott URL-re. A regisztrációs részben megvárja, hogy a "My Account" gomb kattintható legyen, majd a "Sign Up" opcióra kattintva kitölti és elküldi a regisztrációs űrlapot. Ezután a bejelentkezési folyamatban a szkript a regisztrált hitelesítési adatokkal kitölti és elküldi a bejelentkezési űrlapot. Végül a szkript a felhasználó fiókjához navigál, megnyitva az "Account" opciót. Ennek eredményeként a szkript segíti a fejlesztőket a regisztrációs és bejelentkezési folyamatok tesztelésében és ellenőrzésében, miközben ezeket a feladatokat automatizálja, lehetővé téve a gyors és hatékony tesztelést.</w:t>
       </w:r>
     </w:p>
+    <w:p>
+      <w:pPr>
+        <w:jc w:val="center"/>
+      </w:pPr>
+      <w:r>
+        <w:rPr>
+          <w:rFonts w:eastAsiaTheme="majorEastAsia" w:cstheme="majorBidi"/>
+          <w:b/>
+          <w:bCs/>
+          <w:color w:val="2F5496" w:themeColor="accent1" w:themeShade="BF"/>
+          <w:sz w:val="32"/>
+          <w:szCs w:val="32"/>
+        </w:rPr>
+        <w:lastRenderedPageBreak/>
+        <w:t>Főoldal Teljesítményének Értékelése Lighthouse Segítségével</w:t>
+      </w:r>
+      <w:r>
+        <w:rPr>
+          <w:noProof/>
+          <w14:ligatures w14:val="standardContextual"/>
+        </w:rPr>
+        <w:drawing>
+          <wp:inline distT="0" distB="0" distL="0" distR="0" wp14:anchorId="5C2F2BE1" wp14:editId="34210894">
+            <wp:extent cx="5760720" cy="3263265"/>
+            <wp:effectExtent l="0" t="0" r="0" b="0"/>
+            <wp:docPr id="127891628" name="Picture 1" descr="A screenshot of a computer&#10;&#10;Description automatically generated"/>
+            <wp:cNvGraphicFramePr>
+              <a:graphicFrameLocks xmlns:a="http://schemas.openxmlformats.org/drawingml/2006/main" noChangeAspect="1"/>
+            </wp:cNvGraphicFramePr>
+            <a:graphic xmlns:a="http://schemas.openxmlformats.org/drawingml/2006/main">
+              <a:graphicData uri="http://schemas.openxmlformats.org/drawingml/2006/picture">
+                <pic:pic xmlns:pic="http://schemas.openxmlformats.org/drawingml/2006/picture">
+                  <pic:nvPicPr>
+                    <pic:cNvPr id="127891628" name="Picture 1" descr="A screenshot of a computer&#10;&#10;Description automatically generated"/>
+                    <pic:cNvPicPr/>
+                  </pic:nvPicPr>
+                  <pic:blipFill>
+                    <a:blip r:embed="rId13" cstate="print">
+                      <a:extLst>
+                        <a:ext uri="{28A0092B-C50C-407E-A947-70E740481C1C}">
+                          <a14:useLocalDpi xmlns:a14="http://schemas.microsoft.com/office/drawing/2010/main" val="0"/>
+                        </a:ext>
+                      </a:extLst>
+                    </a:blip>
+                    <a:stretch>
+                      <a:fillRect/>
+                    </a:stretch>
+                  </pic:blipFill>
+                  <pic:spPr>
+                    <a:xfrm>
+                      <a:off x="0" y="0"/>
+                      <a:ext cx="5760720" cy="3263265"/>
+                    </a:xfrm>
+                    <a:prstGeom prst="rect">
+                      <a:avLst/>
+                    </a:prstGeom>
+                  </pic:spPr>
+                </pic:pic>
+              </a:graphicData>
+            </a:graphic>
+          </wp:inline>
+        </w:drawing>
+      </w:r>
+    </w:p>
+    <w:p>
+      <w:r>
+        <w:t>A Lighthouse egy Google által fejlesztett automatizált eszköz, amely segít a webes alkalmazások teljesítményének, hozzáférhetőségének, legjobb gyakorlatainak és SEO-jának értékelésében. Segítségével gyorsan és hatékonyan lehet tesztelni és javítani a webhelyek teljesítményét és felhasználói élményét.</w:t>
+      </w:r>
+    </w:p>
+    <w:p/>
+    <w:p>
+      <w:pPr>
+        <w:jc w:val="center"/>
+      </w:pPr>
+      <w:r>
+        <w:rPr>
+          <w:rFonts w:eastAsiaTheme="majorEastAsia" w:cstheme="majorBidi"/>
+          <w:b/>
+          <w:bCs/>
+          <w:color w:val="2F5496" w:themeColor="accent1" w:themeShade="BF"/>
+          <w:sz w:val="32"/>
+          <w:szCs w:val="32"/>
+        </w:rPr>
+        <w:lastRenderedPageBreak/>
+        <w:t>Felhasználói Interakciók Tesztelése CommentForm Komponenssel Jest Használatával</w:t>
+      </w:r>
+      <w:r>
+        <w:rPr>
+          <w:noProof/>
+          <w14:ligatures w14:val="standardContextual"/>
+        </w:rPr>
+        <w:drawing>
+          <wp:inline distT="0" distB="0" distL="0" distR="0" wp14:anchorId="678C3EE9" wp14:editId="2AF8E681">
+            <wp:extent cx="5509737" cy="3825572"/>
+            <wp:effectExtent l="0" t="0" r="0" b="3810"/>
+            <wp:docPr id="2127132308" name="Picture 2" descr="A screenshot of a computer code&#10;&#10;Description automatically generated"/>
+            <wp:cNvGraphicFramePr>
+              <a:graphicFrameLocks xmlns:a="http://schemas.openxmlformats.org/drawingml/2006/main" noChangeAspect="1"/>
+            </wp:cNvGraphicFramePr>
+            <a:graphic xmlns:a="http://schemas.openxmlformats.org/drawingml/2006/main">
+              <a:graphicData uri="http://schemas.openxmlformats.org/drawingml/2006/picture">
+                <pic:pic xmlns:pic="http://schemas.openxmlformats.org/drawingml/2006/picture">
+                  <pic:nvPicPr>
+                    <pic:cNvPr id="2127132308" name="Picture 2" descr="A screenshot of a computer code&#10;&#10;Description automatically generated"/>
+                    <pic:cNvPicPr/>
+                  </pic:nvPicPr>
+                  <pic:blipFill>
+                    <a:blip r:embed="rId14">
+                      <a:extLst>
+                        <a:ext uri="{28A0092B-C50C-407E-A947-70E740481C1C}">
+                          <a14:useLocalDpi xmlns:a14="http://schemas.microsoft.com/office/drawing/2010/main" val="0"/>
+                        </a:ext>
+                      </a:extLst>
+                    </a:blip>
+                    <a:stretch>
+                      <a:fillRect/>
+                    </a:stretch>
+                  </pic:blipFill>
+                  <pic:spPr>
+                    <a:xfrm>
+                      <a:off x="0" y="0"/>
+                      <a:ext cx="5509737" cy="3825572"/>
+                    </a:xfrm>
+                    <a:prstGeom prst="rect">
+                      <a:avLst/>
+                    </a:prstGeom>
+                  </pic:spPr>
+                </pic:pic>
+              </a:graphicData>
+            </a:graphic>
+          </wp:inline>
+        </w:drawing>
+      </w:r>
+    </w:p>
+    <w:p>
+      <w:r>
+        <w:t>A CommentForm React komponens tesztjei a @testing-library/react és @testing-library/user-event könyvtárak segítségével vannak megvalósítva. Az első teszt célja, hogy ellenőrizze, hogy a CommentForm komponens rendeltetésszerűen megjelenik-e, és nem okoz-e hibát a renderelés során. A második teszt az állapot frissítését teszteli felhasználói interakciók segítségével, ellenőrizve, hogy a beviteli mezők és a csillagok kiválasztása helyesen működik-e. Ezek a tesztek segítenek biztosítani, hogy a CommentForm komponens megfelelően működjön, javítva az alkalmazás stabilitását és megbízhatóságát.</w:t>
+      </w:r>
+    </w:p>
     <w:sectPr>
       <w:pgSz w:w="11906" w:h="16838"/>
       <w:pgMar w:top="1417" w:right="1417" w:bottom="1417" w:left="1417" w:header="708" w:footer="708" w:gutter="0"/>
@@ -1007,7 +1198,7 @@
   <w:abstractNum w:abstractNumId="0" w15:restartNumberingAfterBreak="0">
     <w:nsid w:val="006C5558"/>
     <w:multiLevelType w:val="hybridMultilevel"/>
-    <w:tmpl w:val="B9EC1E9E"/>
+    <w:tmpl w:val="98F6BD56"/>
     <w:lvl w:ilvl="0" w:tplc="040E0001">
       <w:start w:val="1"/>
       <w:numFmt w:val="bullet"/>

</xml_diff>